<commit_message>
upate main.py and relevant typo
</commit_message>
<xml_diff>
--- a/report/dongmi/08-20 董秘问答.docx
+++ b/report/dongmi/08-20 董秘问答.docx
@@ -3531,12 +3531,12 @@
     </w:p>
     <w:p>
       <w:r>
-        <w:t>问题: 贵公司到底是否拥有“军工四证”！</w:t>
+        <w:t>问题: 贵公司研发制造的“首台”、“突破”、“首创”等高技术产品的效益如何？其出厂价格是否已充分体现“技术”价值在内，重组上市已达4年多，效益也没有较好体现，如支对重组时的融资利息（4-5亿），效益为零，贵公司在创新研发制造的产品上，是否应该把技术价值充分体现出来，突破目前的年效益之区域（4-5亿），正真体现贵公司的研发技术及制造能力，早日让投资者见到回报之光线，也能早日实现韩晓军董事长述说的更好回报。</w:t>
       </w:r>
     </w:p>
     <w:p>
       <w:r>
-        <w:t>回答: 国机重装：尊敬的投资者您好，感谢您对公司的关注。公司严格按照保密制度及信息披露相关规定，履行信息披露义务。祝好，谢谢！2024-08-19 13:53:00</w:t>
+        <w:t>回答: 国机重装：尊敬的投资者您好，感谢您对公司的关注和建议。祝好，谢谢！2024-08-19 13:53:00</w:t>
       </w:r>
     </w:p>
     <w:p>
@@ -3609,7 +3609,7 @@
     </w:p>
     <w:p>
       <w:r>
-        <w:t>问题: 贵公司重组上市以来，市值一路蒸发，内在价值结构虽然已发生质变，但效益没有突破融资金额应付未付的利息总额之区域，而高管的薪酬待遇突破很大，这个现象合理吗？韩晓军董事长，贵公司的市值管理目标是什么？高管的薪酬为什么不能与市值直接挂钩考核？何时出台政策把投资者的回报问题入到实处，谢谢。</w:t>
+        <w:t>问题: 面对贵公司的市值长期在近200亿左右行走，也不见有什么政策来解决这个市值的方案，贵公司领着高薪的上班者，何时才会出来说说话，怎么办？</w:t>
       </w:r>
     </w:p>
     <w:p>
@@ -3687,12 +3687,12 @@
     </w:p>
     <w:p>
       <w:r>
-        <w:t>问题: 贵公司研发制造的“首台”、“突破”、“首创”等高技术产品的效益如何？其出厂价格是否已充分体现“技术”价值在内，重组上市已达4年多，效益也没有较好体现，如支对重组时的融资利息（4-5亿），效益为零，贵公司在创新研发制造的产品上，是否应该把技术价值充分体现出来，突破目前的年效益之区域（4-5亿），正真体现贵公司的研发技术及制造能力，早日让投资者见到回报之光线，也能早日实现韩晓军董事长述说的更好回报。</w:t>
+        <w:t>问题: 贵公司在我国研究开发的“深地、深海”方面之项目，是否参与研究开发产品，谢谢。</w:t>
       </w:r>
     </w:p>
     <w:p>
       <w:r>
-        <w:t>回答: 国机重装：尊敬的投资者您好，感谢您对公司的关注和建议。祝好，谢谢！2024-08-19 13:53:00</w:t>
+        <w:t>回答: 国机重装：尊敬的投资者您好，感谢您对公司的关注。公司产品广泛应用于能源、冶金、交通（船舶）、石油化工等领域，产品最终用途属于客户商业秘密。公司严格按照保密制度及信息披露相关规定，履行信息披露义务。祝好，谢谢！2024-08-19 13:53:00</w:t>
       </w:r>
     </w:p>
     <w:p>
@@ -3765,12 +3765,12 @@
     </w:p>
     <w:p>
       <w:r>
-        <w:t>问题: 尊敬的董秘，你好。贵公司在为我国各行业（如:FB2、抽水蓄能、飞轮储能及可控核聚变等项目上）绿色新能源的发展上显示了“工业母机”的重要贡献，面对我国全面绿色转型的新规划，为企业未来的腾飞发展是否提供了坚实的基石，谢谢。</w:t>
+        <w:t>问题: 董秘辛苦了，请问根据财务报表是否可以得出贵公司有85.5亿的历史欠款，请问贵公司将如何偿还这笔款项，贵公司将采取何种切实举措？董事会将如何才能使中小股东有信心和公司共成长？</w:t>
       </w:r>
     </w:p>
     <w:p>
       <w:r>
-        <w:t>回答: 国机重装：尊敬的投资者您好，感谢您对公司的关注和建议。祝好，谢谢！2024-08-19 13:53:00</w:t>
+        <w:t>回答: 国机重装：尊敬的投资者您好，感谢您对公司的关注。公司不存在您所提及的相关欠款事项。公司近几年经营发展态势持续向好，连续四年实现营业收入和净利润双增长，公司将在做好经营业绩的基础上，积极与各类投资者沟通交流，传播公司投资价值，增强投资者对公司的关注和信心。祝好，谢谢！2024-08-19 13:53:00</w:t>
       </w:r>
     </w:p>
     <w:p>
@@ -3843,12 +3843,12 @@
     </w:p>
     <w:p>
       <w:r>
-        <w:t>问题: 面对贵公司的市值长期在近200亿左右行走，也不见有什么政策来解决这个市值的方案，贵公司领着高薪的上班者，何时才会出来说说话，怎么办？</w:t>
+        <w:t>问题: 贵公司到底是否拥有“军工四证”！</w:t>
       </w:r>
     </w:p>
     <w:p>
       <w:r>
-        <w:t>回答: 国机重装：尊敬的投资者您好，感谢您对公司的关注。公司始终高度重视市值管理工作，以提高上市公司质量为目标，不断提升公司核心竞争力保证公司持续稳定向好发展的同时，通过业绩说明会、反向路演、分析师调研座谈、财经媒体等多种渠道多种方式积极传递公司投资价值，增强市场及投资者对公司的了解和认可，探索引入积极股东，进一步优化公司股东结构，推动公司价值与市值均衡发展，为投资者创造更好的回报。祝好，谢谢!2024-08-19 13:53:00</w:t>
+        <w:t>回答: 国机重装：尊敬的投资者您好，感谢您对公司的关注。公司严格按照保密制度及信息披露相关规定，履行信息披露义务。祝好，谢谢！2024-08-19 13:53:00</w:t>
       </w:r>
     </w:p>
     <w:p>
@@ -3921,12 +3921,12 @@
     </w:p>
     <w:p>
       <w:r>
-        <w:t>问题: 贵公司在我国研究开发的“深地、深海”方面之项目，是否参与研究开发产品，谢谢。</w:t>
+        <w:t>问题: 贵公司重组上市以来，市值一路蒸发，内在价值结构虽然已发生质变，但效益没有突破融资金额应付未付的利息总额之区域，而高管的薪酬待遇突破很大，这个现象合理吗？韩晓军董事长，贵公司的市值管理目标是什么？高管的薪酬为什么不能与市值直接挂钩考核？何时出台政策把投资者的回报问题入到实处，谢谢。</w:t>
       </w:r>
     </w:p>
     <w:p>
       <w:r>
-        <w:t>回答: 国机重装：尊敬的投资者您好，感谢您对公司的关注。公司产品广泛应用于能源、冶金、交通（船舶）、石油化工等领域，产品最终用途属于客户商业秘密。公司严格按照保密制度及信息披露相关规定，履行信息披露义务。祝好，谢谢！2024-08-19 13:53:00</w:t>
+        <w:t>回答: 国机重装：尊敬的投资者您好，感谢您对公司的关注。公司始终高度重视市值管理工作，以提高上市公司质量为目标，不断提升公司核心竞争力保证公司持续稳定向好发展的同时，通过业绩说明会、反向路演、分析师调研座谈、财经媒体等多种渠道多种方式积极传递公司投资价值，增强市场及投资者对公司的了解和认可，探索引入积极股东，进一步优化公司股东结构，推动公司价值与市值均衡发展，为投资者创造更好的回报。祝好，谢谢!2024-08-19 13:53:00</w:t>
       </w:r>
     </w:p>
     <w:p>
@@ -3999,12 +3999,12 @@
     </w:p>
     <w:p>
       <w:r>
-        <w:t>问题: 董秘辛苦了，请问根据财务报表是否可以得出贵公司有85.5亿的历史欠款，请问贵公司将如何偿还这笔款项，贵公司将采取何种切实举措？董事会将如何才能使中小股东有信心和公司共成长？</w:t>
+        <w:t>问题: 尊敬的董秘，你好。贵公司在为我国各行业（如:FB2、抽水蓄能、飞轮储能及可控核聚变等项目上）绿色新能源的发展上显示了“工业母机”的重要贡献，面对我国全面绿色转型的新规划，为企业未来的腾飞发展是否提供了坚实的基石，谢谢。</w:t>
       </w:r>
     </w:p>
     <w:p>
       <w:r>
-        <w:t>回答: 国机重装：尊敬的投资者您好，感谢您对公司的关注。公司不存在您所提及的相关欠款事项。公司近几年经营发展态势持续向好，连续四年实现营业收入和净利润双增长，公司将在做好经营业绩的基础上，积极与各类投资者沟通交流，传播公司投资价值，增强投资者对公司的关注和信心。祝好，谢谢！2024-08-19 13:53:00</w:t>
+        <w:t>回答: 国机重装：尊敬的投资者您好，感谢您对公司的关注和建议。祝好，谢谢！2024-08-19 13:53:00</w:t>
       </w:r>
     </w:p>
     <w:p>
@@ -4233,7 +4233,7 @@
     </w:p>
     <w:p>
       <w:r>
-        <w:t>问题: 公司基本面成长好转周期需要多长时间？谢谢！</w:t>
+        <w:t>问题: 公司基本面改善需要什么条件？通常情况下周期是多长？达到什么条件或标准算是基本面得以改善？谢谢！</w:t>
       </w:r>
     </w:p>
     <w:p>
@@ -4311,7 +4311,7 @@
     </w:p>
     <w:p>
       <w:r>
-        <w:t>问题: 公司基本面改善需要什么条件？通常情况下周期是多长？达到什么条件或标准算是基本面得以改善？谢谢！</w:t>
+        <w:t>问题: 公司基本面成长好转周期需要多长时间？谢谢！</w:t>
       </w:r>
     </w:p>
     <w:p>

</xml_diff>